<commit_message>
added tagconnect to bom
</commit_message>
<xml_diff>
--- a/documentation/project-report.docx
+++ b/documentation/project-report.docx
@@ -250,6 +250,7 @@
           <w:color w:val="404552" w:themeColor="background1"/>
           <w:sz w:val="36"/>
           <w:szCs w:val="36"/>
+          <w:highlight w:val="yellow"/>
           <w14:textFill>
             <w14:solidFill>
               <w14:schemeClr w14:val="bg1"/>
@@ -1567,8 +1568,8 @@
       </w:pPr>
       <w:bookmarkStart w:id="2" w:name="_Toc744917521"/>
       <w:bookmarkStart w:id="3" w:name="_Toc255104637"/>
-      <w:bookmarkStart w:id="4" w:name="_Toc1711395274"/>
-      <w:bookmarkStart w:id="5" w:name="_Toc1561329985"/>
+      <w:bookmarkStart w:id="4" w:name="_Toc1561329985"/>
+      <w:bookmarkStart w:id="5" w:name="_Toc1711395274"/>
       <w:r>
         <w:rPr>
           <w:color w:val="404552" w:themeColor="background1"/>
@@ -1757,37 +1758,51 @@
             </w14:solidFill>
           </w14:textFill>
         </w:rPr>
-        <w:t>Schedule Baseline and Work Breakdown</w:t>
-      </w:r>
-    </w:p>
-    <w:p>
-      <w:pPr>
-        <w:rPr>
-          <w:color w:val="404552" w:themeColor="background1"/>
-          <w:sz w:val="24"/>
-          <w:szCs w:val="24"/>
-          <w14:textFill>
-            <w14:solidFill>
-              <w14:schemeClr w14:val="bg1"/>
-            </w14:solidFill>
-          </w14:textFill>
-        </w:rPr>
-      </w:pPr>
-      <w:r>
-        <w:rPr>
-          <w:color w:val="404552" w:themeColor="background1"/>
-          <w:sz w:val="24"/>
-          <w:szCs w:val="24"/>
-          <w14:textFill>
-            <w14:solidFill>
-              <w14:schemeClr w14:val="bg1"/>
-            </w14:solidFill>
-          </w14:textFill>
-        </w:rPr>
-        <w:br w:type="page"/>
+        <w:t xml:space="preserve">Schedule Baseline and </w:t>
       </w:r>
       <w:bookmarkStart w:id="10" w:name="_GoBack"/>
       <w:bookmarkEnd w:id="10"/>
+      <w:r>
+        <w:rPr>
+          <w:rFonts w:hint="default"/>
+          <w:color w:val="404552" w:themeColor="background1"/>
+          <w:sz w:val="36"/>
+          <w:szCs w:val="36"/>
+          <w14:textFill>
+            <w14:solidFill>
+              <w14:schemeClr w14:val="bg1"/>
+            </w14:solidFill>
+          </w14:textFill>
+        </w:rPr>
+        <w:t>Work Breakdown</w:t>
+      </w:r>
+    </w:p>
+    <w:p>
+      <w:pPr>
+        <w:rPr>
+          <w:color w:val="404552" w:themeColor="background1"/>
+          <w:sz w:val="24"/>
+          <w:szCs w:val="24"/>
+          <w14:textFill>
+            <w14:solidFill>
+              <w14:schemeClr w14:val="bg1"/>
+            </w14:solidFill>
+          </w14:textFill>
+        </w:rPr>
+      </w:pPr>
+      <w:r>
+        <w:rPr>
+          <w:color w:val="404552" w:themeColor="background1"/>
+          <w:sz w:val="24"/>
+          <w:szCs w:val="24"/>
+          <w14:textFill>
+            <w14:solidFill>
+              <w14:schemeClr w14:val="bg1"/>
+            </w14:solidFill>
+          </w14:textFill>
+        </w:rPr>
+        <w:br w:type="page"/>
+      </w:r>
     </w:p>
     <w:p>
       <w:pPr>
@@ -3124,7 +3139,7 @@
     <w:lsdException w:unhideWhenUsed="0" w:uiPriority="0" w:semiHidden="0" w:name="HTML Sample"/>
     <w:lsdException w:unhideWhenUsed="0" w:uiPriority="0" w:semiHidden="0" w:name="HTML Typewriter"/>
     <w:lsdException w:unhideWhenUsed="0" w:uiPriority="0" w:semiHidden="0" w:name="HTML Variable"/>
-    <w:lsdException w:unhideWhenUsed="0" w:uiPriority="0" w:name="Normal Table"/>
+    <w:lsdException w:qFormat="1" w:unhideWhenUsed="0" w:uiPriority="0" w:name="Normal Table"/>
     <w:lsdException w:unhideWhenUsed="0" w:uiPriority="0" w:semiHidden="0" w:name="annotation subject"/>
     <w:lsdException w:unhideWhenUsed="0" w:uiPriority="0" w:semiHidden="0" w:name="Table Simple 1"/>
     <w:lsdException w:unhideWhenUsed="0" w:uiPriority="0" w:semiHidden="0" w:name="Table Simple 2"/>
@@ -3294,6 +3309,7 @@
   <w:style w:type="table" w:default="1" w:styleId="6">
     <w:name w:val="Normal Table"/>
     <w:semiHidden/>
+    <w:qFormat/>
     <w:uiPriority w:val="0"/>
     <w:tblPr>
       <w:tblLayout w:type="fixed"/>

</xml_diff>